<commit_message>
Some comments added, plots/refs updated,
</commit_message>
<xml_diff>
--- a/comments/AuthorResponse_SA AK.docx
+++ b/comments/AuthorResponse_SA AK.docx
@@ -268,23 +268,7 @@
           <w:sz w:val="24"/>
           <w:szCs w:val="24"/>
         </w:rPr>
-        <w:t xml:space="preserve">We considered other threshold criteria in the course of our research, for example using </w:t>
-      </w:r>
-      <w:r>
-        <w:rPr>
-          <w:color w:val="0047FF"/>
-          <w:sz w:val="24"/>
-          <w:szCs w:val="24"/>
-        </w:rPr>
-        <w:t xml:space="preserve">different percentiles, in the current version we're using </w:t>
-      </w:r>
-      <w:r>
-        <w:rPr>
-          <w:color w:val="0047FF"/>
-          <w:sz w:val="24"/>
-          <w:szCs w:val="24"/>
-        </w:rPr>
-        <w:t>the 95</w:t>
+        <w:t>We considered other threshold criteria in the course of our research, for example using different percentiles, in the current version we're using the 95</w:t>
       </w:r>
       <w:r>
         <w:rPr>
@@ -318,7 +302,7 @@
           <w:sz w:val="24"/>
           <w:szCs w:val="24"/>
         </w:rPr>
-        <w:t xml:space="preserve"> percentile. Following an inspection of the parsed data, we found that lowering the threshold </w:t>
+        <w:t xml:space="preserve"> percentile. </w:t>
       </w:r>
       <w:r>
         <w:rPr>
@@ -326,7 +310,7 @@
           <w:sz w:val="24"/>
           <w:szCs w:val="24"/>
         </w:rPr>
-        <w:t xml:space="preserve">further </w:t>
+        <w:t xml:space="preserve">The increased detections outweigh the low rate of false positive detection up to this point. </w:t>
       </w:r>
       <w:r>
         <w:rPr>
@@ -334,37 +318,13 @@
           <w:sz w:val="24"/>
           <w:szCs w:val="24"/>
         </w:rPr>
-        <w:t>resulted in several clearly incorrect “O3 events” b</w:t>
-      </w:r>
-      <w:r>
-        <w:rPr>
-          <w:color w:val="0047FF"/>
-        </w:rPr>
-        <w:t xml:space="preserve">eing incorporated into the results. We prefer to </w:t>
-      </w:r>
-      <w:r>
-        <w:rPr>
-          <w:color w:val="0047FF"/>
-        </w:rPr>
-        <w:t xml:space="preserve">only </w:t>
-      </w:r>
-      <w:r>
-        <w:rPr>
-          <w:color w:val="0047FF"/>
-        </w:rPr>
-        <w:t xml:space="preserve">include events which are definitely STE, which we accept </w:t>
-      </w:r>
-      <w:r>
-        <w:rPr>
-          <w:color w:val="0047FF"/>
-        </w:rPr>
-        <w:t>could</w:t>
-      </w:r>
-      <w:r>
-        <w:rPr>
-          <w:color w:val="0047FF"/>
-        </w:rPr>
-        <w:t xml:space="preserve"> result in an underestimate of STE flux, than including data which are clearly spurious. Regarding use of humidity, this parameter is known to be uncertain in the upper tropospheric when collected by the instrument onboard the sonde due to the very low RH in this </w:t>
+        <w:t>Following an inspection of the parsed data, we found that lowering the threshold further resulted in several clearly incorrect “O3 events” b</w:t>
+      </w:r>
+      <w:r>
+        <w:rPr>
+          <w:color w:val="0047FF"/>
+        </w:rPr>
+        <w:t xml:space="preserve">eing incorporated into the results. We prefer to only include events which are definitely STE, which we accept could result in an underestimate of STE flux, than including data which are clearly spurious. Regarding use of humidity, this parameter is known to be uncertain in the upper tropospheric when collected by the instrument onboard the sonde due to the very low RH in this </w:t>
       </w:r>
       <w:commentRangeStart w:id="3"/>
       <w:r>
@@ -443,19 +403,7 @@
         <w:rPr>
           <w:color w:val="0047FF"/>
         </w:rPr>
-        <w:t xml:space="preserve">I have added comparisons between the seasonalities at my three sites and results from Wauben et al., 1998, Sprenger et al., 2003, and Skerlak et al., </w:t>
-      </w:r>
-      <w:r>
-        <w:rPr>
-          <w:color w:val="0047FF"/>
-        </w:rPr>
-        <w:t xml:space="preserve">2014 and </w:t>
-      </w:r>
-      <w:r>
-        <w:rPr>
-          <w:color w:val="0047FF"/>
-        </w:rPr>
-        <w:t>2015.</w:t>
+        <w:t>I have added comparisons between the seasonalities at my three sites and results from Wauben et al., 1998, Sprenger et al., 2003, and Skerlak et al., 2014 and 2015.</w:t>
       </w:r>
       <w:r/>
     </w:p>
@@ -475,25 +423,49 @@
         <w:rPr>
           <w:color w:val="0047FF"/>
         </w:rPr>
-        <w:t xml:space="preserve"> – this has now been noted in the text DOLAST: </w:t>
-      </w:r>
-      <w:r>
-        <w:rPr>
-          <w:color w:val="0047FF"/>
-        </w:rPr>
-        <w:t>Update/</w:t>
-      </w:r>
-      <w:r>
-        <w:rPr>
-          <w:color w:val="0047FF"/>
-        </w:rPr>
-        <w:t xml:space="preserve">page/line </w:t>
+        <w:t xml:space="preserve"> – this has now been noted in the text DOLAST: Update/page/line </w:t>
       </w:r>
       <w:r>
         <w:rPr>
           <w:color w:val="6B2394"/>
         </w:rPr>
-        <w:t>“...This seasonality is not seen in the recent ERA-Interim tropopause fold analysis performed by Škerlak et al. (2015), where a winter maximum of ozone fold frequency (∼ 0.5% more folds in winter) over Australia can be seen. However their winter maximum is in the subtropics only - from around 20 ◦ S to 40 ◦ S, which can be seen as the prevalent feature over Australia in Fig. 5 of their publication. Wauben et al. (1998) look at modelled (CTM driven by ECMWF output) and measured ozone distributions and find more SH ozone in the lower troposphere during Austral winter, however they note that the ECMWF fields are uncertain here again due to lack of measurements. Their work shows a generally cleaner lower troposphere in the SH summer but can not be construed to suggest more or less STT folds in either season. Sprenger et al. (2003) examine modelled STT folds using ECMWF output over March 2000 - April 2001, and show that for this year there is a clear Austral winter maximum, again over the 20 ◦ S to 40 ◦ S band. The winter maximum does not include Melbourne, or the southern ocean, which may help explain why we see a seasonality which disagrees with these prior studies.”.</w:t>
+        <w:t>“...</w:t>
+      </w:r>
+      <w:r>
+        <w:rPr>
+          <w:color w:val="6B2394"/>
+        </w:rPr>
+        <w:t>The SH summer maximum we see for STT ozone flux can also be seen in Fig. 16 of Škerlak et al. (2014), which shows seasonal flux over the southern ocean, although this is less clear over Melbourne. This seasonality is not clear in the recent ERA-Interim tropopause fold analysis performed by Škerlak et al. (2015), where a winter maximum of ozone fold frequency</w:t>
+      </w:r>
+      <w:r/>
+    </w:p>
+    <w:p>
+      <w:pPr>
+        <w:pStyle w:val="Normal"/>
+      </w:pPr>
+      <w:r>
+        <w:rPr>
+          <w:color w:val="6B2394"/>
+        </w:rPr>
+        <w:t>(∼ 0.5% more folds in winter) over Australia can be seen to the north of Melbourne. Their work seems to show slightly higher fold frequencies over Melbourne in summer (Škerlak et al., 2015, Fig. 5), which agrees with our ozonesonde measurements. Their winter maximum is in the subtropics only - from around 20 ◦ S to 40 ◦ S, which can be seen as the prevalent feature over</w:t>
+      </w:r>
+      <w:r/>
+    </w:p>
+    <w:p>
+      <w:pPr>
+        <w:pStyle w:val="Normal"/>
+      </w:pPr>
+      <w:r>
+        <w:rPr>
+          <w:color w:val="6B2394"/>
+        </w:rPr>
+        <w:t>Australia in Fig. 5 of their publication. Wauben et al. (1998) look at modelled (CTM driven by ECMWF output) and measured ozone distributions and find more SH ozone in the lower troposphere during Austral winter, however they note that the ECMWF fields are uncertain here again due to lack of measurements. Their work shows a generally cleaner lower troposphere in the SH summer but can not be construed to suggest more or less STT folds in either season. Sprenger et al. (2003) examine modelled STT folds using ECMWF output over March 2000 - April 2001, and show that for this year there is a clear Austral winter maximum, again over the 20 ◦ S to 40 ◦ S band. The winter maximum does not include Melbourne, or the southern ocean, which may explain why we see a seasonality which disagrees with these prior studies.</w:t>
+      </w:r>
+      <w:r>
+        <w:rPr>
+          <w:color w:val="6B2394"/>
+        </w:rPr>
+        <w:t>”</w:t>
       </w:r>
       <w:r/>
     </w:p>
@@ -511,8 +483,11 @@
       </w:pPr>
       <w:r>
         <w:rPr>
-          <w:color w:val="0047FF"/>
-          <w:sz w:val="24"/>
+          <w:rFonts w:eastAsia="Droid Sans Fallback" w:cs="FreeSans"/>
+          <w:color w:val="0047FF"/>
+          <w:sz w:val="24"/>
+          <w:szCs w:val="24"/>
+          <w:lang w:val="en-AU" w:eastAsia="zh-CN" w:bidi="hi-IN"/>
         </w:rPr>
       </w:r>
       <w:r/>
@@ -555,13 +530,7 @@
         <w:rPr>
           <w:color w:val="0047FF"/>
         </w:rPr>
-        <w:t xml:space="preserve">Fig. 16 in Skerlak et al., 2014 shows the seasonal STT ozone flux, and a summer maximum is apparent over the Southern Ocean. </w:t>
-      </w:r>
-      <w:r>
-        <w:rPr>
-          <w:color w:val="0047FF"/>
-        </w:rPr>
-        <w:t>Fig. 5 of Skerlak et al., 2015 may also agree with our ozonesondes, as there appears to be slightly higher summer fold frequencies over Melbourne.</w:t>
+        <w:t>Fig. 16 in Skerlak et al., 2014 shows the seasonal STT ozone flux, and a summer maximum is apparent over the Southern Ocean. Fig. 5 of Skerlak et al., 2015 may also agree with our ozonesondes, as there appears to be slightly higher summer fold frequencies over Melbourne.</w:t>
       </w:r>
       <w:r/>
     </w:p>
@@ -595,13 +564,7 @@
         <w:rPr>
           <w:color w:val="0047FF"/>
         </w:rPr>
-        <w:t xml:space="preserve"> </w:t>
-      </w:r>
-      <w:r>
-        <w:rPr>
-          <w:color w:val="0047FF"/>
-        </w:rPr>
-        <w:t>for the additions to the text which address this point.</w:t>
+        <w:t xml:space="preserve"> for the additions to the text which address this point.</w:t>
       </w:r>
       <w:r/>
     </w:p>
@@ -687,85 +650,19 @@
         <w:rPr>
           <w:color w:val="0047FF"/>
         </w:rPr>
-        <w:t xml:space="preserve">We agree with this comment. After considering the reviews, we have </w:t>
-      </w:r>
-      <w:r>
-        <w:rPr>
-          <w:color w:val="0047FF"/>
-        </w:rPr>
-        <w:t>re</w:t>
-      </w:r>
-      <w:r>
-        <w:rPr>
-          <w:color w:val="0047FF"/>
-        </w:rPr>
-        <w:t xml:space="preserve">moved the SO extrapolation </w:t>
-      </w:r>
-      <w:r>
-        <w:rPr>
-          <w:color w:val="0047FF"/>
-        </w:rPr>
-        <w:t>and replaced it with a smaller scale extrapolation over the three release sites</w:t>
-      </w:r>
-      <w:r>
-        <w:rPr>
-          <w:color w:val="0047FF"/>
-        </w:rPr>
-        <w:t xml:space="preserve">. </w:t>
-      </w:r>
-      <w:r/>
-    </w:p>
-    <w:p>
-      <w:pPr>
-        <w:pStyle w:val="Normal"/>
-      </w:pPr>
-      <w:r>
-        <w:rPr>
-          <w:color w:val="0047FF"/>
-        </w:rPr>
-        <w:t>STT ozone flux near each site has been</w:t>
-      </w:r>
-      <w:r>
-        <w:rPr>
-          <w:color w:val="0047FF"/>
-        </w:rPr>
-        <w:t xml:space="preserve"> </w:t>
-      </w:r>
-      <w:r>
-        <w:rPr>
-          <w:color w:val="0047FF"/>
-        </w:rPr>
-        <w:t xml:space="preserve">calculated </w:t>
-      </w:r>
-      <w:r>
-        <w:rPr>
-          <w:color w:val="0047FF"/>
-        </w:rPr>
-        <w:t xml:space="preserve">and compared </w:t>
-      </w:r>
-      <w:r>
-        <w:rPr>
-          <w:color w:val="0047FF"/>
-        </w:rPr>
-        <w:t>against</w:t>
-      </w:r>
-      <w:r>
-        <w:rPr>
-          <w:color w:val="0047FF"/>
-        </w:rPr>
-        <w:t xml:space="preserve"> Skerlak et al. 2014 on DOLAST:</w:t>
-      </w:r>
-      <w:r>
-        <w:rPr>
-          <w:color w:val="0047FF"/>
-        </w:rPr>
-        <w:t>update/</w:t>
-      </w:r>
-      <w:r>
-        <w:rPr>
-          <w:color w:val="0047FF"/>
-        </w:rPr>
-        <w:t xml:space="preserve">page/line </w:t>
+        <w:t xml:space="preserve">We agree with this comment. After considering the reviews, we have removed the SO extrapolation and replaced it with a smaller scale extrapolation over the three release sites. </w:t>
+      </w:r>
+      <w:r/>
+    </w:p>
+    <w:p>
+      <w:pPr>
+        <w:pStyle w:val="Normal"/>
+      </w:pPr>
+      <w:r>
+        <w:rPr>
+          <w:color w:val="0047FF"/>
+        </w:rPr>
+        <w:t xml:space="preserve">STT ozone flux near each site has been calculated and compared against Skerlak et al. 2014 on DOLAST:update/page/line </w:t>
       </w:r>
       <w:r>
         <w:rPr>
@@ -1317,8 +1214,11 @@
       </w:pPr>
       <w:r>
         <w:rPr>
-          <w:color w:val="0047FF"/>
-          <w:sz w:val="24"/>
+          <w:rFonts w:eastAsia="Droid Sans Fallback" w:cs="FreeSans"/>
+          <w:color w:val="0047FF"/>
+          <w:sz w:val="24"/>
+          <w:szCs w:val="24"/>
+          <w:lang w:val="en-AU" w:eastAsia="zh-CN" w:bidi="hi-IN"/>
         </w:rPr>
       </w:r>
       <w:r/>
@@ -1359,8 +1259,11 @@
       </w:pPr>
       <w:r>
         <w:rPr>
-          <w:color w:val="0047FF"/>
-          <w:sz w:val="24"/>
+          <w:rFonts w:eastAsia="Droid Sans Fallback" w:cs="FreeSans"/>
+          <w:color w:val="0047FF"/>
+          <w:sz w:val="24"/>
+          <w:szCs w:val="24"/>
+          <w:lang w:val="en-AU" w:eastAsia="zh-CN" w:bidi="hi-IN"/>
         </w:rPr>
       </w:r>
       <w:r/>
@@ -2101,9 +2004,12 @@
       </w:pPr>
       <w:r>
         <w:rPr>
+          <w:rFonts w:eastAsia="Droid Sans Fallback" w:cs="FreeSans"/>
           <w:i/>
           <w:color w:val="00000A"/>
           <w:sz w:val="24"/>
+          <w:szCs w:val="24"/>
+          <w:lang w:val="en-AU" w:eastAsia="zh-CN" w:bidi="hi-IN"/>
         </w:rPr>
       </w:r>
       <w:r/>
@@ -2223,8 +2129,11 @@
       </w:pPr>
       <w:r>
         <w:rPr>
-          <w:color w:val="0047FF"/>
-          <w:sz w:val="24"/>
+          <w:rFonts w:eastAsia="Droid Sans Fallback" w:cs="FreeSans"/>
+          <w:color w:val="0047FF"/>
+          <w:sz w:val="24"/>
+          <w:szCs w:val="24"/>
+          <w:lang w:val="en-AU" w:eastAsia="zh-CN" w:bidi="hi-IN"/>
         </w:rPr>
       </w:r>
       <w:r/>
@@ -2278,8 +2187,11 @@
       </w:pPr>
       <w:r>
         <w:rPr>
-          <w:color w:val="0047FF"/>
-          <w:sz w:val="24"/>
+          <w:rFonts w:eastAsia="Droid Sans Fallback" w:cs="FreeSans"/>
+          <w:color w:val="0047FF"/>
+          <w:sz w:val="24"/>
+          <w:szCs w:val="24"/>
+          <w:lang w:val="en-AU" w:eastAsia="zh-CN" w:bidi="hi-IN"/>
         </w:rPr>
       </w:r>
       <w:r/>
@@ -2367,8 +2279,11 @@
       </w:pPr>
       <w:r>
         <w:rPr>
-          <w:color w:val="0047FF"/>
-          <w:sz w:val="24"/>
+          <w:rFonts w:eastAsia="Droid Sans Fallback" w:cs="FreeSans"/>
+          <w:color w:val="0047FF"/>
+          <w:sz w:val="24"/>
+          <w:szCs w:val="24"/>
+          <w:lang w:val="en-AU" w:eastAsia="zh-CN" w:bidi="hi-IN"/>
         </w:rPr>
       </w:r>
       <w:r/>
@@ -2507,8 +2422,11 @@
       </w:pPr>
       <w:r>
         <w:rPr>
-          <w:color w:val="0047FF"/>
-          <w:sz w:val="24"/>
+          <w:rFonts w:eastAsia="Droid Sans Fallback" w:cs="FreeSans"/>
+          <w:color w:val="0047FF"/>
+          <w:sz w:val="24"/>
+          <w:szCs w:val="24"/>
+          <w:lang w:val="en-AU" w:eastAsia="zh-CN" w:bidi="hi-IN"/>
         </w:rPr>
       </w:r>
       <w:r/>
@@ -2581,8 +2499,11 @@
       </w:pPr>
       <w:r>
         <w:rPr>
-          <w:color w:val="0047FF"/>
-          <w:sz w:val="24"/>
+          <w:rFonts w:eastAsia="Droid Sans Fallback" w:cs="FreeSans"/>
+          <w:color w:val="0047FF"/>
+          <w:sz w:val="24"/>
+          <w:szCs w:val="24"/>
+          <w:lang w:val="en-AU" w:eastAsia="zh-CN" w:bidi="hi-IN"/>
         </w:rPr>
       </w:r>
       <w:r/>
@@ -2724,8 +2645,11 @@
       </w:pPr>
       <w:r>
         <w:rPr>
-          <w:color w:val="0047FF"/>
-          <w:sz w:val="24"/>
+          <w:rFonts w:eastAsia="Droid Sans Fallback" w:cs="FreeSans"/>
+          <w:color w:val="0047FF"/>
+          <w:sz w:val="24"/>
+          <w:szCs w:val="24"/>
+          <w:lang w:val="en-AU" w:eastAsia="zh-CN" w:bidi="hi-IN"/>
         </w:rPr>
       </w:r>
       <w:r/>
@@ -3000,8 +2924,11 @@
       </w:pPr>
       <w:r>
         <w:rPr>
+          <w:rFonts w:eastAsia="Droid Sans Fallback" w:cs="FreeSans"/>
           <w:color w:val="000099"/>
           <w:sz w:val="24"/>
+          <w:szCs w:val="24"/>
+          <w:lang w:val="en-AU" w:eastAsia="zh-CN" w:bidi="hi-IN"/>
         </w:rPr>
       </w:r>
       <w:r/>
@@ -3117,8 +3044,11 @@
       </w:pPr>
       <w:r>
         <w:rPr>
+          <w:rFonts w:eastAsia="Droid Sans Fallback" w:cs="FreeSans"/>
           <w:color w:val="000099"/>
           <w:sz w:val="24"/>
+          <w:szCs w:val="24"/>
+          <w:lang w:val="en-AU" w:eastAsia="zh-CN" w:bidi="hi-IN"/>
         </w:rPr>
       </w:r>
       <w:r/>
@@ -4862,8 +4792,11 @@
       </w:pPr>
       <w:r>
         <w:rPr>
-          <w:color w:val="0047FF"/>
-          <w:sz w:val="24"/>
+          <w:rFonts w:eastAsia="Droid Sans Fallback" w:cs="FreeSans"/>
+          <w:color w:val="0047FF"/>
+          <w:sz w:val="24"/>
+          <w:szCs w:val="24"/>
+          <w:lang w:val="en-AU" w:eastAsia="zh-CN" w:bidi="hi-IN"/>
         </w:rPr>
       </w:r>
       <w:r/>
@@ -5201,8 +5134,11 @@
       </w:pPr>
       <w:r>
         <w:rPr>
+          <w:rFonts w:eastAsia="Droid Sans Fallback" w:cs="FreeSans"/>
           <w:color w:val="00000A"/>
           <w:sz w:val="24"/>
+          <w:szCs w:val="24"/>
+          <w:lang w:val="en-AU" w:eastAsia="zh-CN" w:bidi="hi-IN"/>
         </w:rPr>
       </w:r>
       <w:r/>
@@ -5517,8 +5453,11 @@
       </w:pPr>
       <w:r>
         <w:rPr>
+          <w:rFonts w:eastAsia="Droid Sans Fallback" w:cs="FreeSans"/>
           <w:color w:val="00000A"/>
           <w:sz w:val="24"/>
+          <w:szCs w:val="24"/>
+          <w:lang w:val="en-AU" w:eastAsia="zh-CN" w:bidi="hi-IN"/>
         </w:rPr>
       </w:r>
       <w:r/>

</xml_diff>